<commit_message>
added the URL to the write up
</commit_message>
<xml_diff>
--- a/CommandMaps Study2 Implementation.docx
+++ b/CommandMaps Study2 Implementation.docx
@@ -13,318 +13,321 @@
       <w:r>
         <w:t xml:space="preserve">URL: </w:t>
       </w:r>
-    </w:p>
-    <w:p>
-      <w:pPr>
-        <w:pStyle w:val="ListParagraph"/>
-        <w:numPr>
-          <w:ilvl w:val="0"/>
-          <w:numId w:val="1"/>
-        </w:numPr>
-      </w:pPr>
-      <w:r>
-        <w:t>In our logs, we are capturing:</w:t>
-      </w:r>
-    </w:p>
-    <w:p>
-      <w:pPr>
-        <w:pStyle w:val="ListParagraph"/>
-        <w:numPr>
-          <w:ilvl w:val="1"/>
-          <w:numId w:val="1"/>
-        </w:numPr>
-      </w:pPr>
-      <w:r>
-        <w:t>The session id of every user</w:t>
-      </w:r>
-    </w:p>
-    <w:p>
-      <w:pPr>
-        <w:pStyle w:val="ListParagraph"/>
-        <w:numPr>
-          <w:ilvl w:val="1"/>
-          <w:numId w:val="1"/>
-        </w:numPr>
-      </w:pPr>
-      <w:r>
-        <w:t>Age</w:t>
-      </w:r>
-    </w:p>
-    <w:p>
-      <w:pPr>
-        <w:pStyle w:val="ListParagraph"/>
-        <w:numPr>
-          <w:ilvl w:val="1"/>
-          <w:numId w:val="1"/>
-        </w:numPr>
-      </w:pPr>
-      <w:r>
-        <w:t>Gender</w:t>
-      </w:r>
-    </w:p>
-    <w:p>
-      <w:pPr>
-        <w:pStyle w:val="ListParagraph"/>
-        <w:numPr>
-          <w:ilvl w:val="1"/>
-          <w:numId w:val="1"/>
-        </w:numPr>
-      </w:pPr>
-      <w:r>
-        <w:t>Country</w:t>
-      </w:r>
-    </w:p>
-    <w:p>
-      <w:pPr>
-        <w:pStyle w:val="ListParagraph"/>
-        <w:numPr>
-          <w:ilvl w:val="1"/>
-          <w:numId w:val="1"/>
-        </w:numPr>
-      </w:pPr>
-      <w:r>
-        <w:t>The time the correct button was clicked – registers with the name of the button</w:t>
-      </w:r>
-    </w:p>
-    <w:p>
-      <w:pPr>
-        <w:pStyle w:val="ListParagraph"/>
-        <w:numPr>
-          <w:ilvl w:val="1"/>
-          <w:numId w:val="1"/>
-        </w:numPr>
-      </w:pPr>
-      <w:r>
-        <w:t>Delta - time lapsed since the last button press</w:t>
-      </w:r>
-    </w:p>
-    <w:p>
-      <w:pPr>
-        <w:pStyle w:val="ListParagraph"/>
-        <w:numPr>
-          <w:ilvl w:val="1"/>
-          <w:numId w:val="1"/>
-        </w:numPr>
-      </w:pPr>
-      <w:r>
-        <w:t>Wrong button presses – records whenever the user presses a wrong button</w:t>
-      </w:r>
-    </w:p>
-    <w:p>
-      <w:pPr>
-        <w:pStyle w:val="ListParagraph"/>
-        <w:numPr>
-          <w:ilvl w:val="0"/>
-          <w:numId w:val="1"/>
-        </w:numPr>
-      </w:pPr>
-      <w:r>
-        <w:t xml:space="preserve">Independent </w:t>
-      </w:r>
-      <w:r>
-        <w:t xml:space="preserve">variable </w:t>
-      </w:r>
-      <w:r>
-        <w:t xml:space="preserve">– </w:t>
-      </w:r>
-      <w:r>
-        <w:t xml:space="preserve">The </w:t>
-      </w:r>
-      <w:proofErr w:type="spellStart"/>
-      <w:r>
-        <w:t>CommandMaps</w:t>
-      </w:r>
-      <w:proofErr w:type="spellEnd"/>
-      <w:r>
-        <w:t xml:space="preserve"> interface</w:t>
-      </w:r>
-    </w:p>
-    <w:p>
-      <w:pPr>
-        <w:pStyle w:val="ListParagraph"/>
-        <w:numPr>
-          <w:ilvl w:val="0"/>
-          <w:numId w:val="1"/>
-        </w:numPr>
-      </w:pPr>
-      <w:r>
-        <w:t>Dependent</w:t>
-      </w:r>
-      <w:r>
-        <w:t xml:space="preserve"> </w:t>
-      </w:r>
-      <w:r>
-        <w:t xml:space="preserve">– </w:t>
-      </w:r>
-      <w:r>
-        <w:t>Measured the time taken to click every button in the task list</w:t>
-      </w:r>
-    </w:p>
-    <w:p>
-      <w:pPr>
-        <w:pStyle w:val="ListParagraph"/>
-        <w:numPr>
-          <w:ilvl w:val="0"/>
-          <w:numId w:val="1"/>
-        </w:numPr>
-      </w:pPr>
-      <w:r>
-        <w:t xml:space="preserve">Control </w:t>
-      </w:r>
-      <w:r>
-        <w:t xml:space="preserve">variable – </w:t>
-      </w:r>
-      <w:r>
-        <w:t>Approximately 1/3 of the buttons on the task list will be on the same tab.</w:t>
-      </w:r>
-    </w:p>
-    <w:p>
-      <w:pPr>
-        <w:pStyle w:val="ListParagraph"/>
-        <w:numPr>
-          <w:ilvl w:val="0"/>
-          <w:numId w:val="1"/>
-        </w:numPr>
-      </w:pPr>
-      <w:r>
-        <w:t xml:space="preserve">Random variables – </w:t>
-      </w:r>
-      <w:r>
-        <w:t xml:space="preserve">The time of the day when the user participated in the experiment is random </w:t>
-      </w:r>
-    </w:p>
-    <w:p>
-      <w:pPr>
-        <w:pStyle w:val="ListParagraph"/>
-        <w:numPr>
-          <w:ilvl w:val="0"/>
-          <w:numId w:val="1"/>
-        </w:numPr>
-      </w:pPr>
-      <w:r>
-        <w:t xml:space="preserve">Things changed from the real study – </w:t>
-      </w:r>
-    </w:p>
-    <w:p>
-      <w:pPr>
-        <w:pStyle w:val="ListParagraph"/>
-        <w:numPr>
-          <w:ilvl w:val="1"/>
-          <w:numId w:val="1"/>
-        </w:numPr>
-      </w:pPr>
-      <w:r>
-        <w:t>O</w:t>
-      </w:r>
-      <w:r>
-        <w:t>ne task per interface</w:t>
-      </w:r>
-      <w:r>
-        <w:t>.</w:t>
-      </w:r>
-    </w:p>
-    <w:p>
-      <w:pPr>
-        <w:pStyle w:val="ListParagraph"/>
-        <w:numPr>
-          <w:ilvl w:val="1"/>
-          <w:numId w:val="1"/>
-        </w:numPr>
-      </w:pPr>
-      <w:r>
-        <w:t>The users click one button after another. As of now, there is no way of resetting their pointer after every button-press.</w:t>
-      </w:r>
-    </w:p>
-    <w:p>
-      <w:pPr>
-        <w:pStyle w:val="ListParagraph"/>
-        <w:numPr>
-          <w:ilvl w:val="0"/>
-          <w:numId w:val="1"/>
-        </w:numPr>
-      </w:pPr>
-      <w:r>
-        <w:t xml:space="preserve">Things that were unclear in the paper and we had to figure out on our own – </w:t>
-      </w:r>
-    </w:p>
-    <w:p>
-      <w:pPr>
-        <w:pStyle w:val="ListParagraph"/>
-        <w:numPr>
-          <w:ilvl w:val="1"/>
-          <w:numId w:val="1"/>
-        </w:numPr>
-      </w:pPr>
-      <w:r>
-        <w:t>How</w:t>
-      </w:r>
-      <w:r>
-        <w:t xml:space="preserve"> to get the d</w:t>
-      </w:r>
-      <w:r>
-        <w:t>emographics information. W</w:t>
-      </w:r>
-      <w:r>
-        <w:t>e didn’t h</w:t>
-      </w:r>
-      <w:r>
-        <w:t>ave a lab where we could test</w:t>
-      </w:r>
-      <w:r>
-        <w:t xml:space="preserve"> in person</w:t>
-      </w:r>
-      <w:r>
-        <w:t xml:space="preserve"> and collect the same information. To mitigate that, we made a form online which associated the demographics information with every session id</w:t>
-      </w:r>
-      <w:r>
-        <w:t xml:space="preserve">. </w:t>
-      </w:r>
-    </w:p>
-    <w:p>
-      <w:pPr>
-        <w:pStyle w:val="ListParagraph"/>
-        <w:numPr>
-          <w:ilvl w:val="1"/>
-          <w:numId w:val="1"/>
-        </w:numPr>
-      </w:pPr>
-      <w:r>
-        <w:t>We had to do it on the web ins</w:t>
-      </w:r>
-      <w:r>
-        <w:t>tead of actual MS word</w:t>
-      </w:r>
-      <w:r>
-        <w:t>. This was a design challenge since we had to figure out how to recreate the look and fe</w:t>
-      </w:r>
-      <w:r>
-        <w:t>el of the MS word ribbon and the</w:t>
-      </w:r>
-      <w:r>
-        <w:t xml:space="preserve"> </w:t>
-      </w:r>
-      <w:proofErr w:type="spellStart"/>
-      <w:r>
-        <w:t>CommandMap</w:t>
-      </w:r>
-      <w:proofErr w:type="spellEnd"/>
-      <w:r>
-        <w:t>, on the web.</w:t>
-      </w:r>
-    </w:p>
-    <w:p>
-      <w:pPr>
-        <w:pStyle w:val="ListParagraph"/>
-        <w:numPr>
-          <w:ilvl w:val="0"/>
-          <w:numId w:val="1"/>
-        </w:numPr>
-      </w:pPr>
-      <w:r>
-        <w:t xml:space="preserve">Internal validity threat – </w:t>
+      <w:r>
+        <w:t>commandmaps279.herokuapp.com</w:t>
       </w:r>
       <w:bookmarkStart w:id="0" w:name="_GoBack"/>
       <w:bookmarkEnd w:id="0"/>
+    </w:p>
+    <w:p>
+      <w:pPr>
+        <w:pStyle w:val="ListParagraph"/>
+        <w:numPr>
+          <w:ilvl w:val="0"/>
+          <w:numId w:val="1"/>
+        </w:numPr>
+      </w:pPr>
+      <w:r>
+        <w:t>In our logs, we are capturing:</w:t>
+      </w:r>
+    </w:p>
+    <w:p>
+      <w:pPr>
+        <w:pStyle w:val="ListParagraph"/>
+        <w:numPr>
+          <w:ilvl w:val="1"/>
+          <w:numId w:val="1"/>
+        </w:numPr>
+      </w:pPr>
+      <w:r>
+        <w:t>The session id of every user</w:t>
+      </w:r>
+    </w:p>
+    <w:p>
+      <w:pPr>
+        <w:pStyle w:val="ListParagraph"/>
+        <w:numPr>
+          <w:ilvl w:val="1"/>
+          <w:numId w:val="1"/>
+        </w:numPr>
+      </w:pPr>
+      <w:r>
+        <w:t>Age</w:t>
+      </w:r>
+    </w:p>
+    <w:p>
+      <w:pPr>
+        <w:pStyle w:val="ListParagraph"/>
+        <w:numPr>
+          <w:ilvl w:val="1"/>
+          <w:numId w:val="1"/>
+        </w:numPr>
+      </w:pPr>
+      <w:r>
+        <w:t>Gender</w:t>
+      </w:r>
+    </w:p>
+    <w:p>
+      <w:pPr>
+        <w:pStyle w:val="ListParagraph"/>
+        <w:numPr>
+          <w:ilvl w:val="1"/>
+          <w:numId w:val="1"/>
+        </w:numPr>
+      </w:pPr>
+      <w:r>
+        <w:t>Country</w:t>
+      </w:r>
+    </w:p>
+    <w:p>
+      <w:pPr>
+        <w:pStyle w:val="ListParagraph"/>
+        <w:numPr>
+          <w:ilvl w:val="1"/>
+          <w:numId w:val="1"/>
+        </w:numPr>
+      </w:pPr>
+      <w:r>
+        <w:t>The time the correct button was clicked – registers with the name of the button</w:t>
+      </w:r>
+    </w:p>
+    <w:p>
+      <w:pPr>
+        <w:pStyle w:val="ListParagraph"/>
+        <w:numPr>
+          <w:ilvl w:val="1"/>
+          <w:numId w:val="1"/>
+        </w:numPr>
+      </w:pPr>
+      <w:r>
+        <w:t>Delta - time lapsed since the last button press</w:t>
+      </w:r>
+    </w:p>
+    <w:p>
+      <w:pPr>
+        <w:pStyle w:val="ListParagraph"/>
+        <w:numPr>
+          <w:ilvl w:val="1"/>
+          <w:numId w:val="1"/>
+        </w:numPr>
+      </w:pPr>
+      <w:r>
+        <w:t>Wrong button presses – records whenever the user presses a wrong button</w:t>
+      </w:r>
+    </w:p>
+    <w:p>
+      <w:pPr>
+        <w:pStyle w:val="ListParagraph"/>
+        <w:numPr>
+          <w:ilvl w:val="0"/>
+          <w:numId w:val="1"/>
+        </w:numPr>
+      </w:pPr>
+      <w:r>
+        <w:t xml:space="preserve">Independent </w:t>
+      </w:r>
+      <w:r>
+        <w:t xml:space="preserve">variable </w:t>
+      </w:r>
+      <w:r>
+        <w:t xml:space="preserve">– </w:t>
+      </w:r>
+      <w:r>
+        <w:t xml:space="preserve">The </w:t>
+      </w:r>
+      <w:proofErr w:type="spellStart"/>
+      <w:r>
+        <w:t>CommandMaps</w:t>
+      </w:r>
+      <w:proofErr w:type="spellEnd"/>
+      <w:r>
+        <w:t xml:space="preserve"> interface</w:t>
+      </w:r>
+    </w:p>
+    <w:p>
+      <w:pPr>
+        <w:pStyle w:val="ListParagraph"/>
+        <w:numPr>
+          <w:ilvl w:val="0"/>
+          <w:numId w:val="1"/>
+        </w:numPr>
+      </w:pPr>
+      <w:r>
+        <w:t>Dependent</w:t>
+      </w:r>
+      <w:r>
+        <w:t xml:space="preserve"> </w:t>
+      </w:r>
+      <w:r>
+        <w:t xml:space="preserve">– </w:t>
+      </w:r>
+      <w:r>
+        <w:t>Measured the time taken to click every button in the task list</w:t>
+      </w:r>
+    </w:p>
+    <w:p>
+      <w:pPr>
+        <w:pStyle w:val="ListParagraph"/>
+        <w:numPr>
+          <w:ilvl w:val="0"/>
+          <w:numId w:val="1"/>
+        </w:numPr>
+      </w:pPr>
+      <w:r>
+        <w:t xml:space="preserve">Control </w:t>
+      </w:r>
+      <w:r>
+        <w:t xml:space="preserve">variable – </w:t>
+      </w:r>
+      <w:r>
+        <w:t>Approximately 1/3 of the buttons on the task list will be on the same tab.</w:t>
+      </w:r>
+    </w:p>
+    <w:p>
+      <w:pPr>
+        <w:pStyle w:val="ListParagraph"/>
+        <w:numPr>
+          <w:ilvl w:val="0"/>
+          <w:numId w:val="1"/>
+        </w:numPr>
+      </w:pPr>
+      <w:r>
+        <w:t xml:space="preserve">Random variables – </w:t>
+      </w:r>
+      <w:r>
+        <w:t xml:space="preserve">The time of the day when the user participated in the experiment is random </w:t>
+      </w:r>
+    </w:p>
+    <w:p>
+      <w:pPr>
+        <w:pStyle w:val="ListParagraph"/>
+        <w:numPr>
+          <w:ilvl w:val="0"/>
+          <w:numId w:val="1"/>
+        </w:numPr>
+      </w:pPr>
+      <w:r>
+        <w:t xml:space="preserve">Things changed from the real study – </w:t>
+      </w:r>
+    </w:p>
+    <w:p>
+      <w:pPr>
+        <w:pStyle w:val="ListParagraph"/>
+        <w:numPr>
+          <w:ilvl w:val="1"/>
+          <w:numId w:val="1"/>
+        </w:numPr>
+      </w:pPr>
+      <w:r>
+        <w:t>O</w:t>
+      </w:r>
+      <w:r>
+        <w:t>ne task per interface</w:t>
+      </w:r>
+      <w:r>
+        <w:t>.</w:t>
+      </w:r>
+    </w:p>
+    <w:p>
+      <w:pPr>
+        <w:pStyle w:val="ListParagraph"/>
+        <w:numPr>
+          <w:ilvl w:val="1"/>
+          <w:numId w:val="1"/>
+        </w:numPr>
+      </w:pPr>
+      <w:r>
+        <w:t>The users click one button after another. As of now, there is no way of resetting their pointer after every button-press.</w:t>
+      </w:r>
+    </w:p>
+    <w:p>
+      <w:pPr>
+        <w:pStyle w:val="ListParagraph"/>
+        <w:numPr>
+          <w:ilvl w:val="0"/>
+          <w:numId w:val="1"/>
+        </w:numPr>
+      </w:pPr>
+      <w:r>
+        <w:t xml:space="preserve">Things that were unclear in the paper and we had to figure out on our own – </w:t>
+      </w:r>
+    </w:p>
+    <w:p>
+      <w:pPr>
+        <w:pStyle w:val="ListParagraph"/>
+        <w:numPr>
+          <w:ilvl w:val="1"/>
+          <w:numId w:val="1"/>
+        </w:numPr>
+      </w:pPr>
+      <w:r>
+        <w:t>How</w:t>
+      </w:r>
+      <w:r>
+        <w:t xml:space="preserve"> to get the d</w:t>
+      </w:r>
+      <w:r>
+        <w:t>emographics information. W</w:t>
+      </w:r>
+      <w:r>
+        <w:t>e didn’t h</w:t>
+      </w:r>
+      <w:r>
+        <w:t>ave a lab where we could test</w:t>
+      </w:r>
+      <w:r>
+        <w:t xml:space="preserve"> in person</w:t>
+      </w:r>
+      <w:r>
+        <w:t xml:space="preserve"> and collect the same information. To mitigate that, we made a form online which associated the demographics information with every session id</w:t>
+      </w:r>
+      <w:r>
+        <w:t xml:space="preserve">. </w:t>
+      </w:r>
+    </w:p>
+    <w:p>
+      <w:pPr>
+        <w:pStyle w:val="ListParagraph"/>
+        <w:numPr>
+          <w:ilvl w:val="1"/>
+          <w:numId w:val="1"/>
+        </w:numPr>
+      </w:pPr>
+      <w:r>
+        <w:t>We had to do it on the web ins</w:t>
+      </w:r>
+      <w:r>
+        <w:t>tead of actual MS word</w:t>
+      </w:r>
+      <w:r>
+        <w:t>. This was a design challenge since we had to figure out how to recreate the look and fe</w:t>
+      </w:r>
+      <w:r>
+        <w:t>el of the MS word ribbon and the</w:t>
+      </w:r>
+      <w:r>
+        <w:t xml:space="preserve"> </w:t>
+      </w:r>
+      <w:proofErr w:type="spellStart"/>
+      <w:r>
+        <w:t>CommandMap</w:t>
+      </w:r>
+      <w:proofErr w:type="spellEnd"/>
+      <w:r>
+        <w:t>, on the web.</w:t>
+      </w:r>
+    </w:p>
+    <w:p>
+      <w:pPr>
+        <w:pStyle w:val="ListParagraph"/>
+        <w:numPr>
+          <w:ilvl w:val="0"/>
+          <w:numId w:val="1"/>
+        </w:numPr>
+      </w:pPr>
+      <w:r>
+        <w:t xml:space="preserve">Internal validity threat – </w:t>
+      </w:r>
     </w:p>
     <w:p>
       <w:pPr>

</xml_diff>

<commit_message>
added internal validity threats to writeup
</commit_message>
<xml_diff>
--- a/CommandMaps Study2 Implementation.docx
+++ b/CommandMaps Study2 Implementation.docx
@@ -16,367 +16,439 @@
       <w:r>
         <w:t>commandmaps279.herokuapp.com</w:t>
       </w:r>
+    </w:p>
+    <w:p>
+      <w:pPr>
+        <w:pStyle w:val="ListParagraph"/>
+        <w:numPr>
+          <w:ilvl w:val="0"/>
+          <w:numId w:val="1"/>
+        </w:numPr>
+      </w:pPr>
+      <w:r>
+        <w:t>In our logs, we are capturing:</w:t>
+      </w:r>
+    </w:p>
+    <w:p>
+      <w:pPr>
+        <w:pStyle w:val="ListParagraph"/>
+        <w:numPr>
+          <w:ilvl w:val="1"/>
+          <w:numId w:val="1"/>
+        </w:numPr>
+      </w:pPr>
+      <w:r>
+        <w:t>The session id of every user</w:t>
+      </w:r>
+    </w:p>
+    <w:p>
+      <w:pPr>
+        <w:pStyle w:val="ListParagraph"/>
+        <w:numPr>
+          <w:ilvl w:val="1"/>
+          <w:numId w:val="1"/>
+        </w:numPr>
+      </w:pPr>
+      <w:r>
+        <w:t>Age</w:t>
+      </w:r>
+    </w:p>
+    <w:p>
+      <w:pPr>
+        <w:pStyle w:val="ListParagraph"/>
+        <w:numPr>
+          <w:ilvl w:val="1"/>
+          <w:numId w:val="1"/>
+        </w:numPr>
+      </w:pPr>
+      <w:r>
+        <w:t>Gender</w:t>
+      </w:r>
+    </w:p>
+    <w:p>
+      <w:pPr>
+        <w:pStyle w:val="ListParagraph"/>
+        <w:numPr>
+          <w:ilvl w:val="1"/>
+          <w:numId w:val="1"/>
+        </w:numPr>
+      </w:pPr>
+      <w:r>
+        <w:t>Country</w:t>
+      </w:r>
+    </w:p>
+    <w:p>
+      <w:pPr>
+        <w:pStyle w:val="ListParagraph"/>
+        <w:numPr>
+          <w:ilvl w:val="1"/>
+          <w:numId w:val="1"/>
+        </w:numPr>
+      </w:pPr>
+      <w:r>
+        <w:t>The time the correct button was clicked – registers with the name of the button</w:t>
+      </w:r>
+    </w:p>
+    <w:p>
+      <w:pPr>
+        <w:pStyle w:val="ListParagraph"/>
+        <w:numPr>
+          <w:ilvl w:val="1"/>
+          <w:numId w:val="1"/>
+        </w:numPr>
+      </w:pPr>
+      <w:r>
+        <w:t>Delta - time lapsed since the last button press</w:t>
+      </w:r>
+    </w:p>
+    <w:p>
+      <w:pPr>
+        <w:pStyle w:val="ListParagraph"/>
+        <w:numPr>
+          <w:ilvl w:val="1"/>
+          <w:numId w:val="1"/>
+        </w:numPr>
+      </w:pPr>
+      <w:r>
+        <w:t>Wrong button presses – records whenever the user presses a wrong button</w:t>
+      </w:r>
+    </w:p>
+    <w:p>
+      <w:pPr>
+        <w:pStyle w:val="ListParagraph"/>
+        <w:numPr>
+          <w:ilvl w:val="0"/>
+          <w:numId w:val="1"/>
+        </w:numPr>
+      </w:pPr>
+      <w:r>
+        <w:t xml:space="preserve">Independent </w:t>
+      </w:r>
+      <w:r>
+        <w:t xml:space="preserve">variable </w:t>
+      </w:r>
+      <w:r>
+        <w:t xml:space="preserve">– </w:t>
+      </w:r>
+      <w:r>
+        <w:t xml:space="preserve">The </w:t>
+      </w:r>
+      <w:proofErr w:type="spellStart"/>
+      <w:r>
+        <w:t>CommandMaps</w:t>
+      </w:r>
+      <w:proofErr w:type="spellEnd"/>
+      <w:r>
+        <w:t xml:space="preserve"> interface</w:t>
+      </w:r>
+    </w:p>
+    <w:p>
+      <w:pPr>
+        <w:pStyle w:val="ListParagraph"/>
+        <w:numPr>
+          <w:ilvl w:val="0"/>
+          <w:numId w:val="1"/>
+        </w:numPr>
+      </w:pPr>
+      <w:r>
+        <w:t>Dependent</w:t>
+      </w:r>
+      <w:r>
+        <w:t xml:space="preserve"> </w:t>
+      </w:r>
+      <w:r>
+        <w:t xml:space="preserve">– </w:t>
+      </w:r>
+      <w:r>
+        <w:t>Measured the time taken to click every button in the task list</w:t>
+      </w:r>
+    </w:p>
+    <w:p>
+      <w:pPr>
+        <w:pStyle w:val="ListParagraph"/>
+        <w:numPr>
+          <w:ilvl w:val="0"/>
+          <w:numId w:val="1"/>
+        </w:numPr>
+      </w:pPr>
+      <w:r>
+        <w:t xml:space="preserve">Control </w:t>
+      </w:r>
+      <w:r>
+        <w:t xml:space="preserve">variable – </w:t>
+      </w:r>
+      <w:r>
+        <w:t>Approximately 1/3 of the buttons on the task list will be on the same tab.</w:t>
+      </w:r>
+    </w:p>
+    <w:p>
+      <w:pPr>
+        <w:pStyle w:val="ListParagraph"/>
+        <w:numPr>
+          <w:ilvl w:val="0"/>
+          <w:numId w:val="1"/>
+        </w:numPr>
+      </w:pPr>
+      <w:r>
+        <w:t xml:space="preserve">Random variables – </w:t>
+      </w:r>
+      <w:r>
+        <w:t xml:space="preserve">The time of the day when the user participated in the experiment is random </w:t>
+      </w:r>
+    </w:p>
+    <w:p>
+      <w:pPr>
+        <w:pStyle w:val="ListParagraph"/>
+        <w:numPr>
+          <w:ilvl w:val="0"/>
+          <w:numId w:val="1"/>
+        </w:numPr>
+      </w:pPr>
+      <w:r>
+        <w:t xml:space="preserve">Things changed from the real study – </w:t>
+      </w:r>
+    </w:p>
+    <w:p>
+      <w:pPr>
+        <w:pStyle w:val="ListParagraph"/>
+        <w:numPr>
+          <w:ilvl w:val="1"/>
+          <w:numId w:val="1"/>
+        </w:numPr>
+      </w:pPr>
+      <w:r>
+        <w:t>O</w:t>
+      </w:r>
+      <w:r>
+        <w:t>ne task per interface</w:t>
+      </w:r>
+      <w:r>
+        <w:t>.</w:t>
+      </w:r>
+    </w:p>
+    <w:p>
+      <w:pPr>
+        <w:pStyle w:val="ListParagraph"/>
+        <w:numPr>
+          <w:ilvl w:val="1"/>
+          <w:numId w:val="1"/>
+        </w:numPr>
+      </w:pPr>
+      <w:r>
+        <w:t>The users click one button after another. As of now, there is no way of resetting their pointer after every button-press.</w:t>
+      </w:r>
+    </w:p>
+    <w:p>
+      <w:pPr>
+        <w:pStyle w:val="ListParagraph"/>
+        <w:numPr>
+          <w:ilvl w:val="0"/>
+          <w:numId w:val="1"/>
+        </w:numPr>
+      </w:pPr>
+      <w:r>
+        <w:t xml:space="preserve">Things that were unclear in the paper and we had to figure out on our own – </w:t>
+      </w:r>
+    </w:p>
+    <w:p>
+      <w:pPr>
+        <w:pStyle w:val="ListParagraph"/>
+        <w:numPr>
+          <w:ilvl w:val="1"/>
+          <w:numId w:val="1"/>
+        </w:numPr>
+      </w:pPr>
+      <w:r>
+        <w:t>How</w:t>
+      </w:r>
+      <w:r>
+        <w:t xml:space="preserve"> to get the d</w:t>
+      </w:r>
+      <w:r>
+        <w:t>emographics information. W</w:t>
+      </w:r>
+      <w:r>
+        <w:t>e didn’t h</w:t>
+      </w:r>
+      <w:r>
+        <w:t>ave a lab where we could test</w:t>
+      </w:r>
+      <w:r>
+        <w:t xml:space="preserve"> in person</w:t>
+      </w:r>
+      <w:r>
+        <w:t xml:space="preserve"> and collect the same information. To mitigate that, we made a form online which associated the demographics information with every session id</w:t>
+      </w:r>
+      <w:r>
+        <w:t xml:space="preserve">. </w:t>
+      </w:r>
+    </w:p>
+    <w:p>
+      <w:pPr>
+        <w:pStyle w:val="ListParagraph"/>
+        <w:numPr>
+          <w:ilvl w:val="1"/>
+          <w:numId w:val="1"/>
+        </w:numPr>
+      </w:pPr>
+      <w:r>
+        <w:t>We had to do it on the web ins</w:t>
+      </w:r>
+      <w:r>
+        <w:t>tead of actual MS word</w:t>
+      </w:r>
+      <w:r>
+        <w:t>. This was a design challenge since we had to figure out how to recreate the look and fe</w:t>
+      </w:r>
+      <w:r>
+        <w:t>el of the MS word ribbon and the</w:t>
+      </w:r>
+      <w:r>
+        <w:t xml:space="preserve"> </w:t>
+      </w:r>
+      <w:proofErr w:type="spellStart"/>
+      <w:r>
+        <w:t>CommandMap</w:t>
+      </w:r>
+      <w:proofErr w:type="spellEnd"/>
+      <w:r>
+        <w:t>, on the web.</w:t>
+      </w:r>
+    </w:p>
+    <w:p>
+      <w:pPr>
+        <w:pStyle w:val="ListParagraph"/>
+        <w:numPr>
+          <w:ilvl w:val="0"/>
+          <w:numId w:val="1"/>
+        </w:numPr>
+      </w:pPr>
+      <w:r>
+        <w:t xml:space="preserve">Internal validity threat – </w:t>
+      </w:r>
+    </w:p>
+    <w:p>
+      <w:pPr>
+        <w:pStyle w:val="ListParagraph"/>
+        <w:numPr>
+          <w:ilvl w:val="1"/>
+          <w:numId w:val="1"/>
+        </w:numPr>
+      </w:pPr>
+      <w:r>
+        <w:t>Our curren</w:t>
+      </w:r>
+      <w:r>
+        <w:t>t version gives the participant</w:t>
+      </w:r>
+      <w:r>
+        <w:t xml:space="preserve"> the ribbon first and then the </w:t>
+      </w:r>
+      <w:proofErr w:type="spellStart"/>
+      <w:r>
+        <w:t>CommandMap</w:t>
+      </w:r>
+      <w:proofErr w:type="spellEnd"/>
+      <w:r>
+        <w:t xml:space="preserve"> interface. This might allow the participant to become very familiar with the interface and hence have higher </w:t>
+      </w:r>
+      <w:r>
+        <w:t xml:space="preserve">times on the </w:t>
+      </w:r>
+      <w:proofErr w:type="spellStart"/>
+      <w:r>
+        <w:t>CommandMap</w:t>
+      </w:r>
+      <w:proofErr w:type="spellEnd"/>
+      <w:r>
+        <w:t xml:space="preserve"> interface. In addition, it is possible that some subjects lose interest in the experiment or are distracted before they use the second interface.</w:t>
+      </w:r>
+    </w:p>
+    <w:p>
+      <w:pPr>
+        <w:pStyle w:val="ListParagraph"/>
+        <w:numPr>
+          <w:ilvl w:val="1"/>
+          <w:numId w:val="1"/>
+        </w:numPr>
+      </w:pPr>
+      <w:r>
+        <w:t xml:space="preserve">We plan to mitigate the above by randomizing the test so that about 50% of the participants get the ribbon first and vice-versa. </w:t>
+      </w:r>
+    </w:p>
+    <w:p>
+      <w:pPr>
+        <w:pStyle w:val="ListParagraph"/>
+        <w:numPr>
+          <w:ilvl w:val="0"/>
+          <w:numId w:val="1"/>
+        </w:numPr>
+      </w:pPr>
+      <w:r>
+        <w:t xml:space="preserve">External validity threat – </w:t>
+      </w:r>
+    </w:p>
+    <w:p>
+      <w:pPr>
+        <w:pStyle w:val="ListParagraph"/>
+        <w:numPr>
+          <w:ilvl w:val="1"/>
+          <w:numId w:val="1"/>
+        </w:numPr>
+      </w:pPr>
+      <w:r>
+        <w:t>Non-representative</w:t>
+      </w:r>
+      <w:r>
+        <w:t xml:space="preserve"> sample – Our friends are Harvard college students. They tend to </w:t>
+      </w:r>
+      <w:r>
+        <w:t>use the MS word application pretty h</w:t>
+      </w:r>
+      <w:r>
+        <w:t>eavily and are familiar with it, which will result in faster times throughout the experiment.</w:t>
+      </w:r>
+      <w:r>
+        <w:t xml:space="preserve"> This will be partly mitigated once we put up the experiment on </w:t>
+      </w:r>
+      <w:proofErr w:type="spellStart"/>
+      <w:r>
+        <w:t>MTurk</w:t>
+      </w:r>
+      <w:proofErr w:type="spellEnd"/>
+      <w:r>
+        <w:t>.</w:t>
+      </w:r>
+    </w:p>
+    <w:p>
+      <w:pPr>
+        <w:pStyle w:val="ListParagraph"/>
+        <w:numPr>
+          <w:ilvl w:val="1"/>
+          <w:numId w:val="1"/>
+        </w:numPr>
+      </w:pPr>
+      <w:r>
+        <w:lastRenderedPageBreak/>
+        <w:t xml:space="preserve">Participants will press buttons one after the other which is not how MS word is generally used. </w:t>
+      </w:r>
+      <w:r>
+        <w:t>We plan to try</w:t>
+      </w:r>
+      <w:r>
+        <w:t xml:space="preserve"> reset</w:t>
+      </w:r>
+      <w:r>
+        <w:t>ting</w:t>
+      </w:r>
+      <w:r>
+        <w:t xml:space="preserve"> the pointer after every press before we test.</w:t>
+      </w:r>
+    </w:p>
+    <w:p>
       <w:bookmarkStart w:id="0" w:name="_GoBack"/>
       <w:bookmarkEnd w:id="0"/>
     </w:p>
-    <w:p>
-      <w:pPr>
-        <w:pStyle w:val="ListParagraph"/>
-        <w:numPr>
-          <w:ilvl w:val="0"/>
-          <w:numId w:val="1"/>
-        </w:numPr>
-      </w:pPr>
-      <w:r>
-        <w:t>In our logs, we are capturing:</w:t>
-      </w:r>
-    </w:p>
-    <w:p>
-      <w:pPr>
-        <w:pStyle w:val="ListParagraph"/>
-        <w:numPr>
-          <w:ilvl w:val="1"/>
-          <w:numId w:val="1"/>
-        </w:numPr>
-      </w:pPr>
-      <w:r>
-        <w:t>The session id of every user</w:t>
-      </w:r>
-    </w:p>
-    <w:p>
-      <w:pPr>
-        <w:pStyle w:val="ListParagraph"/>
-        <w:numPr>
-          <w:ilvl w:val="1"/>
-          <w:numId w:val="1"/>
-        </w:numPr>
-      </w:pPr>
-      <w:r>
-        <w:t>Age</w:t>
-      </w:r>
-    </w:p>
-    <w:p>
-      <w:pPr>
-        <w:pStyle w:val="ListParagraph"/>
-        <w:numPr>
-          <w:ilvl w:val="1"/>
-          <w:numId w:val="1"/>
-        </w:numPr>
-      </w:pPr>
-      <w:r>
-        <w:t>Gender</w:t>
-      </w:r>
-    </w:p>
-    <w:p>
-      <w:pPr>
-        <w:pStyle w:val="ListParagraph"/>
-        <w:numPr>
-          <w:ilvl w:val="1"/>
-          <w:numId w:val="1"/>
-        </w:numPr>
-      </w:pPr>
-      <w:r>
-        <w:t>Country</w:t>
-      </w:r>
-    </w:p>
-    <w:p>
-      <w:pPr>
-        <w:pStyle w:val="ListParagraph"/>
-        <w:numPr>
-          <w:ilvl w:val="1"/>
-          <w:numId w:val="1"/>
-        </w:numPr>
-      </w:pPr>
-      <w:r>
-        <w:t>The time the correct button was clicked – registers with the name of the button</w:t>
-      </w:r>
-    </w:p>
-    <w:p>
-      <w:pPr>
-        <w:pStyle w:val="ListParagraph"/>
-        <w:numPr>
-          <w:ilvl w:val="1"/>
-          <w:numId w:val="1"/>
-        </w:numPr>
-      </w:pPr>
-      <w:r>
-        <w:t>Delta - time lapsed since the last button press</w:t>
-      </w:r>
-    </w:p>
-    <w:p>
-      <w:pPr>
-        <w:pStyle w:val="ListParagraph"/>
-        <w:numPr>
-          <w:ilvl w:val="1"/>
-          <w:numId w:val="1"/>
-        </w:numPr>
-      </w:pPr>
-      <w:r>
-        <w:t>Wrong button presses – records whenever the user presses a wrong button</w:t>
-      </w:r>
-    </w:p>
-    <w:p>
-      <w:pPr>
-        <w:pStyle w:val="ListParagraph"/>
-        <w:numPr>
-          <w:ilvl w:val="0"/>
-          <w:numId w:val="1"/>
-        </w:numPr>
-      </w:pPr>
-      <w:r>
-        <w:t xml:space="preserve">Independent </w:t>
-      </w:r>
-      <w:r>
-        <w:t xml:space="preserve">variable </w:t>
-      </w:r>
-      <w:r>
-        <w:t xml:space="preserve">– </w:t>
-      </w:r>
-      <w:r>
-        <w:t xml:space="preserve">The </w:t>
-      </w:r>
-      <w:proofErr w:type="spellStart"/>
-      <w:r>
-        <w:t>CommandMaps</w:t>
-      </w:r>
-      <w:proofErr w:type="spellEnd"/>
-      <w:r>
-        <w:t xml:space="preserve"> interface</w:t>
-      </w:r>
-    </w:p>
-    <w:p>
-      <w:pPr>
-        <w:pStyle w:val="ListParagraph"/>
-        <w:numPr>
-          <w:ilvl w:val="0"/>
-          <w:numId w:val="1"/>
-        </w:numPr>
-      </w:pPr>
-      <w:r>
-        <w:t>Dependent</w:t>
-      </w:r>
-      <w:r>
-        <w:t xml:space="preserve"> </w:t>
-      </w:r>
-      <w:r>
-        <w:t xml:space="preserve">– </w:t>
-      </w:r>
-      <w:r>
-        <w:t>Measured the time taken to click every button in the task list</w:t>
-      </w:r>
-    </w:p>
-    <w:p>
-      <w:pPr>
-        <w:pStyle w:val="ListParagraph"/>
-        <w:numPr>
-          <w:ilvl w:val="0"/>
-          <w:numId w:val="1"/>
-        </w:numPr>
-      </w:pPr>
-      <w:r>
-        <w:t xml:space="preserve">Control </w:t>
-      </w:r>
-      <w:r>
-        <w:t xml:space="preserve">variable – </w:t>
-      </w:r>
-      <w:r>
-        <w:t>Approximately 1/3 of the buttons on the task list will be on the same tab.</w:t>
-      </w:r>
-    </w:p>
-    <w:p>
-      <w:pPr>
-        <w:pStyle w:val="ListParagraph"/>
-        <w:numPr>
-          <w:ilvl w:val="0"/>
-          <w:numId w:val="1"/>
-        </w:numPr>
-      </w:pPr>
-      <w:r>
-        <w:t xml:space="preserve">Random variables – </w:t>
-      </w:r>
-      <w:r>
-        <w:t xml:space="preserve">The time of the day when the user participated in the experiment is random </w:t>
-      </w:r>
-    </w:p>
-    <w:p>
-      <w:pPr>
-        <w:pStyle w:val="ListParagraph"/>
-        <w:numPr>
-          <w:ilvl w:val="0"/>
-          <w:numId w:val="1"/>
-        </w:numPr>
-      </w:pPr>
-      <w:r>
-        <w:t xml:space="preserve">Things changed from the real study – </w:t>
-      </w:r>
-    </w:p>
-    <w:p>
-      <w:pPr>
-        <w:pStyle w:val="ListParagraph"/>
-        <w:numPr>
-          <w:ilvl w:val="1"/>
-          <w:numId w:val="1"/>
-        </w:numPr>
-      </w:pPr>
-      <w:r>
-        <w:t>O</w:t>
-      </w:r>
-      <w:r>
-        <w:t>ne task per interface</w:t>
-      </w:r>
-      <w:r>
-        <w:t>.</w:t>
-      </w:r>
-    </w:p>
-    <w:p>
-      <w:pPr>
-        <w:pStyle w:val="ListParagraph"/>
-        <w:numPr>
-          <w:ilvl w:val="1"/>
-          <w:numId w:val="1"/>
-        </w:numPr>
-      </w:pPr>
-      <w:r>
-        <w:t>The users click one button after another. As of now, there is no way of resetting their pointer after every button-press.</w:t>
-      </w:r>
-    </w:p>
-    <w:p>
-      <w:pPr>
-        <w:pStyle w:val="ListParagraph"/>
-        <w:numPr>
-          <w:ilvl w:val="0"/>
-          <w:numId w:val="1"/>
-        </w:numPr>
-      </w:pPr>
-      <w:r>
-        <w:t xml:space="preserve">Things that were unclear in the paper and we had to figure out on our own – </w:t>
-      </w:r>
-    </w:p>
-    <w:p>
-      <w:pPr>
-        <w:pStyle w:val="ListParagraph"/>
-        <w:numPr>
-          <w:ilvl w:val="1"/>
-          <w:numId w:val="1"/>
-        </w:numPr>
-      </w:pPr>
-      <w:r>
-        <w:t>How</w:t>
-      </w:r>
-      <w:r>
-        <w:t xml:space="preserve"> to get the d</w:t>
-      </w:r>
-      <w:r>
-        <w:t>emographics information. W</w:t>
-      </w:r>
-      <w:r>
-        <w:t>e didn’t h</w:t>
-      </w:r>
-      <w:r>
-        <w:t>ave a lab where we could test</w:t>
-      </w:r>
-      <w:r>
-        <w:t xml:space="preserve"> in person</w:t>
-      </w:r>
-      <w:r>
-        <w:t xml:space="preserve"> and collect the same information. To mitigate that, we made a form online which associated the demographics information with every session id</w:t>
-      </w:r>
-      <w:r>
-        <w:t xml:space="preserve">. </w:t>
-      </w:r>
-    </w:p>
-    <w:p>
-      <w:pPr>
-        <w:pStyle w:val="ListParagraph"/>
-        <w:numPr>
-          <w:ilvl w:val="1"/>
-          <w:numId w:val="1"/>
-        </w:numPr>
-      </w:pPr>
-      <w:r>
-        <w:t>We had to do it on the web ins</w:t>
-      </w:r>
-      <w:r>
-        <w:t>tead of actual MS word</w:t>
-      </w:r>
-      <w:r>
-        <w:t>. This was a design challenge since we had to figure out how to recreate the look and fe</w:t>
-      </w:r>
-      <w:r>
-        <w:t>el of the MS word ribbon and the</w:t>
-      </w:r>
-      <w:r>
-        <w:t xml:space="preserve"> </w:t>
-      </w:r>
-      <w:proofErr w:type="spellStart"/>
-      <w:r>
-        <w:t>CommandMap</w:t>
-      </w:r>
-      <w:proofErr w:type="spellEnd"/>
-      <w:r>
-        <w:t>, on the web.</w:t>
-      </w:r>
-    </w:p>
-    <w:p>
-      <w:pPr>
-        <w:pStyle w:val="ListParagraph"/>
-        <w:numPr>
-          <w:ilvl w:val="0"/>
-          <w:numId w:val="1"/>
-        </w:numPr>
-      </w:pPr>
-      <w:r>
-        <w:t xml:space="preserve">Internal validity threat – </w:t>
-      </w:r>
-    </w:p>
-    <w:p>
-      <w:pPr>
-        <w:pStyle w:val="ListParagraph"/>
-        <w:numPr>
-          <w:ilvl w:val="0"/>
-          <w:numId w:val="1"/>
-        </w:numPr>
-      </w:pPr>
-      <w:r>
-        <w:t xml:space="preserve">External validity threat – </w:t>
-      </w:r>
-    </w:p>
-    <w:p>
-      <w:pPr>
-        <w:pStyle w:val="ListParagraph"/>
-        <w:numPr>
-          <w:ilvl w:val="1"/>
-          <w:numId w:val="1"/>
-        </w:numPr>
-      </w:pPr>
-      <w:proofErr w:type="gramStart"/>
-      <w:r>
-        <w:t>Non representative</w:t>
-      </w:r>
-      <w:proofErr w:type="gramEnd"/>
-      <w:r>
-        <w:t xml:space="preserve"> sample – Our friends are Harvard college students. They tend to </w:t>
-      </w:r>
-      <w:r>
-        <w:t>use the MS word application pretty h</w:t>
-      </w:r>
-      <w:r>
-        <w:t>eavily and are familiar with it, which will result in faster times throughout the experiment.</w:t>
-      </w:r>
-    </w:p>
-    <w:p>
-      <w:pPr>
-        <w:pStyle w:val="ListParagraph"/>
-        <w:numPr>
-          <w:ilvl w:val="1"/>
-          <w:numId w:val="1"/>
-        </w:numPr>
-      </w:pPr>
-      <w:r>
-        <w:t xml:space="preserve">Participants will press buttons one after the other which is not how MS word is generally used. </w:t>
-      </w:r>
-    </w:p>
-    <w:p/>
     <w:sectPr>
       <w:headerReference w:type="default" r:id="rId8"/>
       <w:pgSz w:w="12240" w:h="15840"/>

</xml_diff>